<commit_message>
GITBOOK-757: change request with no subject merged in GitBook
</commit_message>
<xml_diff>
--- a/.gitbook/assets/Release Notes 5.1.0 (1) (2).docx
+++ b/.gitbook/assets/Release Notes 5.1.0 (1) (2).docx
@@ -33,12 +33,12 @@
           <wp:inline distB="114300" distT="114300" distL="114300" distR="114300">
             <wp:extent cx="2153240" cy="952761"/>
             <wp:effectExtent b="0" l="0" r="0" t="0"/>
-            <wp:docPr id="2" name="image3.png"/>
+            <wp:docPr id="2" name="image1.png"/>
             <a:graphic>
               <a:graphicData uri="http://schemas.openxmlformats.org/drawingml/2006/picture">
                 <pic:pic>
                   <pic:nvPicPr>
-                    <pic:cNvPr id="0" name="image3.png"/>
+                    <pic:cNvPr id="0" name="image1.png"/>
                     <pic:cNvPicPr preferRelativeResize="0"/>
                   </pic:nvPicPr>
                   <pic:blipFill>
@@ -2245,6 +2245,36 @@
       </w:pPr>
       <w:r>
         <w:rPr>
+          <w:rtl w:val="0"/>
+        </w:rPr>
+      </w:r>
+    </w:p>
+    <w:p>
+      <w:pPr>
+        <w:rPr>
+          <w:b w:val="1"/>
+          <w:i w:val="1"/>
+        </w:rPr>
+      </w:pPr>
+      <w:r>
+        <w:rPr>
+          <w:b w:val="1"/>
+          <w:i w:val="1"/>
+          <w:rtl w:val="0"/>
+        </w:rPr>
+        <w:t xml:space="preserve">Note: Mobile app users are required to force update their app to the latest version.</w:t>
+      </w:r>
+    </w:p>
+    <w:p>
+      <w:pPr>
+        <w:rPr>
+          <w:b w:val="1"/>
+          <w:sz w:val="28"/>
+          <w:szCs w:val="28"/>
+        </w:rPr>
+      </w:pPr>
+      <w:r>
+        <w:rPr>
           <w:b w:val="1"/>
           <w:sz w:val="28"/>
           <w:szCs w:val="28"/>
@@ -3305,7 +3335,7 @@
           <w:szCs w:val="28"/>
           <w:rtl w:val="0"/>
         </w:rPr>
-        <w:t xml:space="preserve">Open Bugs</w:t>
+        <w:t xml:space="preserve">Open Bugs / Known bugs</w:t>
       </w:r>
       <w:r>
         <w:rPr>
@@ -4748,6 +4778,175 @@
                 <w:rtl w:val="0"/>
               </w:rPr>
               <w:t xml:space="preserve">Web App - Portal</w:t>
+            </w:r>
+          </w:p>
+        </w:tc>
+      </w:tr>
+      <w:tr>
+        <w:trPr>
+          <w:cantSplit w:val="0"/>
+          <w:trHeight w:val="330" w:hRule="atLeast"/>
+          <w:tblHeader w:val="0"/>
+        </w:trPr>
+        <w:tc>
+          <w:tcPr>
+            <w:tcBorders>
+              <w:top w:color="cccccc" w:space="0" w:sz="6" w:val="single"/>
+              <w:left w:color="000000" w:space="0" w:sz="6" w:val="single"/>
+              <w:bottom w:color="000000" w:space="0" w:sz="6" w:val="single"/>
+              <w:right w:color="000000" w:space="0" w:sz="6" w:val="single"/>
+            </w:tcBorders>
+            <w:shd w:fill="ffffff" w:val="clear"/>
+            <w:tcMar>
+              <w:top w:w="40.0" w:type="dxa"/>
+              <w:left w:w="40.0" w:type="dxa"/>
+              <w:bottom w:w="40.0" w:type="dxa"/>
+              <w:right w:w="40.0" w:type="dxa"/>
+            </w:tcMar>
+            <w:vAlign w:val="bottom"/>
+          </w:tcPr>
+          <w:p>
+            <w:pPr>
+              <w:widowControl w:val="0"/>
+              <w:rPr>
+                <w:color w:val="434343"/>
+              </w:rPr>
+            </w:pPr>
+            <w:r>
+              <w:rPr>
+                <w:color w:val="434343"/>
+                <w:rtl w:val="0"/>
+              </w:rPr>
+              <w:t xml:space="preserve">8</w:t>
+            </w:r>
+          </w:p>
+        </w:tc>
+        <w:tc>
+          <w:tcPr>
+            <w:tcBorders>
+              <w:top w:color="cccccc" w:space="0" w:sz="6" w:val="single"/>
+              <w:left w:color="cccccc" w:space="0" w:sz="6" w:val="single"/>
+              <w:bottom w:color="000000" w:space="0" w:sz="6" w:val="single"/>
+              <w:right w:color="000000" w:space="0" w:sz="6" w:val="single"/>
+            </w:tcBorders>
+            <w:shd w:fill="ffffff" w:val="clear"/>
+            <w:tcMar>
+              <w:top w:w="40.0" w:type="dxa"/>
+              <w:left w:w="40.0" w:type="dxa"/>
+              <w:bottom w:w="40.0" w:type="dxa"/>
+              <w:right w:w="40.0" w:type="dxa"/>
+            </w:tcMar>
+            <w:vAlign w:val="bottom"/>
+          </w:tcPr>
+          <w:p>
+            <w:pPr>
+              <w:widowControl w:val="0"/>
+              <w:rPr/>
+            </w:pPr>
+            <w:hyperlink r:id="rId19">
+              <w:r>
+                <w:rPr>
+                  <w:color w:val="1155cc"/>
+                  <w:u w:val="single"/>
+                  <w:rtl w:val="0"/>
+                </w:rPr>
+                <w:t xml:space="preserve">ED-1260</w:t>
+              </w:r>
+            </w:hyperlink>
+            <w:r>
+              <w:rPr>
+                <w:rtl w:val="0"/>
+              </w:rPr>
+            </w:r>
+          </w:p>
+        </w:tc>
+        <w:tc>
+          <w:tcPr>
+            <w:tcBorders>
+              <w:top w:color="cccccc" w:space="0" w:sz="6" w:val="single"/>
+              <w:left w:color="cccccc" w:space="0" w:sz="6" w:val="single"/>
+              <w:bottom w:color="000000" w:space="0" w:sz="6" w:val="single"/>
+              <w:right w:color="000000" w:space="0" w:sz="6" w:val="single"/>
+            </w:tcBorders>
+            <w:shd w:fill="ffffff" w:val="clear"/>
+            <w:tcMar>
+              <w:top w:w="40.0" w:type="dxa"/>
+              <w:left w:w="40.0" w:type="dxa"/>
+              <w:bottom w:w="40.0" w:type="dxa"/>
+              <w:right w:w="40.0" w:type="dxa"/>
+            </w:tcMar>
+            <w:vAlign w:val="bottom"/>
+          </w:tcPr>
+          <w:p>
+            <w:pPr>
+              <w:widowControl w:val="0"/>
+              <w:rPr/>
+            </w:pPr>
+            <w:r>
+              <w:rPr>
+                <w:rtl w:val="0"/>
+              </w:rPr>
+              <w:t xml:space="preserve">The question count appeared 0 even after consuming the course assessment. This issue was resolved when user force updated their apps to the latest version</w:t>
+            </w:r>
+          </w:p>
+        </w:tc>
+        <w:tc>
+          <w:tcPr>
+            <w:tcBorders>
+              <w:top w:color="cccccc" w:space="0" w:sz="6" w:val="single"/>
+              <w:left w:color="cccccc" w:space="0" w:sz="6" w:val="single"/>
+              <w:bottom w:color="000000" w:space="0" w:sz="6" w:val="single"/>
+              <w:right w:color="000000" w:space="0" w:sz="6" w:val="single"/>
+            </w:tcBorders>
+            <w:shd w:fill="ffffff" w:val="clear"/>
+            <w:tcMar>
+              <w:top w:w="40.0" w:type="dxa"/>
+              <w:left w:w="40.0" w:type="dxa"/>
+              <w:bottom w:w="40.0" w:type="dxa"/>
+              <w:right w:w="40.0" w:type="dxa"/>
+            </w:tcMar>
+            <w:vAlign w:val="bottom"/>
+          </w:tcPr>
+          <w:p>
+            <w:pPr>
+              <w:widowControl w:val="0"/>
+              <w:rPr/>
+            </w:pPr>
+            <w:r>
+              <w:rPr>
+                <w:rtl w:val="0"/>
+              </w:rPr>
+              <w:t xml:space="preserve">Done</w:t>
+            </w:r>
+          </w:p>
+        </w:tc>
+        <w:tc>
+          <w:tcPr>
+            <w:tcBorders>
+              <w:top w:color="000000" w:space="0" w:sz="8" w:val="single"/>
+              <w:left w:color="000000" w:space="0" w:sz="8" w:val="single"/>
+              <w:bottom w:color="000000" w:space="0" w:sz="8" w:val="single"/>
+              <w:right w:color="000000" w:space="0" w:sz="8" w:val="single"/>
+            </w:tcBorders>
+            <w:shd w:fill="ffffff" w:val="clear"/>
+            <w:tcMar>
+              <w:top w:w="40.0" w:type="dxa"/>
+              <w:left w:w="40.0" w:type="dxa"/>
+              <w:bottom w:w="40.0" w:type="dxa"/>
+              <w:right w:w="40.0" w:type="dxa"/>
+            </w:tcMar>
+            <w:vAlign w:val="bottom"/>
+          </w:tcPr>
+          <w:p>
+            <w:pPr>
+              <w:widowControl w:val="0"/>
+              <w:rPr/>
+            </w:pPr>
+            <w:r>
+              <w:rPr>
+                <w:rtl w:val="0"/>
+              </w:rPr>
+              <w:t xml:space="preserve">Mobile App</w:t>
             </w:r>
           </w:p>
         </w:tc>
@@ -5148,7 +5347,7 @@
                 <w:color w:val="1155cc"/>
               </w:rPr>
             </w:pPr>
-            <w:hyperlink r:id="rId19">
+            <w:hyperlink r:id="rId20">
               <w:r>
                 <w:rPr>
                   <w:color w:val="1155cc"/>
@@ -5352,7 +5551,7 @@
                 <w:color w:val="1155cc"/>
               </w:rPr>
             </w:pPr>
-            <w:hyperlink r:id="rId20">
+            <w:hyperlink r:id="rId21">
               <w:r>
                 <w:rPr>
                   <w:color w:val="1155cc"/>
@@ -5558,7 +5757,7 @@
                 <w:color w:val="1155cc"/>
               </w:rPr>
             </w:pPr>
-            <w:hyperlink r:id="rId21">
+            <w:hyperlink r:id="rId22">
               <w:r>
                 <w:rPr>
                   <w:color w:val="1155cc"/>
@@ -5765,7 +5964,7 @@
                 <w:szCs w:val="24"/>
               </w:rPr>
             </w:pPr>
-            <w:hyperlink r:id="rId22">
+            <w:hyperlink r:id="rId23">
               <w:r>
                 <w:rPr>
                   <w:color w:val="1155cc"/>
@@ -6009,7 +6208,7 @@
                 <w:szCs w:val="24"/>
               </w:rPr>
             </w:pPr>
-            <w:hyperlink r:id="rId23">
+            <w:hyperlink r:id="rId24">
               <w:r>
                 <w:rPr>
                   <w:color w:val="1155cc"/>
@@ -6268,7 +6467,7 @@
                 <w:szCs w:val="24"/>
               </w:rPr>
             </w:pPr>
-            <w:hyperlink r:id="rId24">
+            <w:hyperlink r:id="rId25">
               <w:r>
                 <w:rPr>
                   <w:color w:val="1155cc"/>
@@ -6519,7 +6718,7 @@
                 <w:szCs w:val="24"/>
               </w:rPr>
             </w:pPr>
-            <w:hyperlink r:id="rId25">
+            <w:hyperlink r:id="rId26">
               <w:r>
                 <w:rPr>
                   <w:color w:val="1155cc"/>
@@ -6767,7 +6966,7 @@
                 <w:szCs w:val="24"/>
               </w:rPr>
             </w:pPr>
-            <w:hyperlink r:id="rId26">
+            <w:hyperlink r:id="rId27">
               <w:r>
                 <w:rPr>
                   <w:color w:val="1155cc"/>
@@ -7015,7 +7214,7 @@
                 <w:szCs w:val="24"/>
               </w:rPr>
             </w:pPr>
-            <w:hyperlink r:id="rId27">
+            <w:hyperlink r:id="rId28">
               <w:r>
                 <w:rPr>
                   <w:color w:val="1155cc"/>
@@ -7263,7 +7462,7 @@
                 <w:szCs w:val="24"/>
               </w:rPr>
             </w:pPr>
-            <w:hyperlink r:id="rId28">
+            <w:hyperlink r:id="rId29">
               <w:r>
                 <w:rPr>
                   <w:color w:val="1155cc"/>
@@ -7512,7 +7711,7 @@
                 <w:highlight w:val="white"/>
               </w:rPr>
             </w:pPr>
-            <w:hyperlink r:id="rId29">
+            <w:hyperlink r:id="rId30">
               <w:r>
                 <w:rPr>
                   <w:color w:val="1155cc"/>
@@ -7760,7 +7959,7 @@
                 <w:highlight w:val="white"/>
               </w:rPr>
             </w:pPr>
-            <w:hyperlink r:id="rId30">
+            <w:hyperlink r:id="rId31">
               <w:r>
                 <w:rPr>
                   <w:color w:val="1155cc"/>
@@ -8009,7 +8208,7 @@
                 <w:szCs w:val="24"/>
               </w:rPr>
             </w:pPr>
-            <w:hyperlink r:id="rId31">
+            <w:hyperlink r:id="rId32">
               <w:r>
                 <w:rPr>
                   <w:color w:val="1155cc"/>
@@ -8218,7 +8417,7 @@
                 <w:szCs w:val="24"/>
               </w:rPr>
             </w:pPr>
-            <w:hyperlink r:id="rId32">
+            <w:hyperlink r:id="rId33">
               <w:r>
                 <w:rPr>
                   <w:color w:val="1155cc"/>
@@ -8460,7 +8659,7 @@
                 <w:szCs w:val="24"/>
               </w:rPr>
             </w:pPr>
-            <w:hyperlink r:id="rId33">
+            <w:hyperlink r:id="rId34">
               <w:r>
                 <w:rPr>
                   <w:color w:val="1155cc"/>
@@ -8669,7 +8868,7 @@
                 <w:szCs w:val="24"/>
               </w:rPr>
             </w:pPr>
-            <w:hyperlink r:id="rId34">
+            <w:hyperlink r:id="rId35">
               <w:r>
                 <w:rPr>
                   <w:color w:val="1155cc"/>
@@ -8908,7 +9107,7 @@
                 <w:highlight w:val="white"/>
               </w:rPr>
             </w:pPr>
-            <w:hyperlink r:id="rId35">
+            <w:hyperlink r:id="rId36">
               <w:r>
                 <w:rPr>
                   <w:color w:val="1155cc"/>
@@ -9405,7 +9604,7 @@
                 <w:u w:val="none"/>
               </w:rPr>
             </w:pPr>
-            <w:hyperlink r:id="rId36">
+            <w:hyperlink r:id="rId37">
               <w:r>
                 <w:rPr>
                   <w:color w:val="1155cc"/>
@@ -9433,7 +9632,7 @@
                 <w:u w:val="none"/>
               </w:rPr>
             </w:pPr>
-            <w:hyperlink r:id="rId37">
+            <w:hyperlink r:id="rId38">
               <w:r>
                 <w:rPr>
                   <w:color w:val="1155cc"/>
@@ -9557,7 +9756,7 @@
                 <w:u w:val="single"/>
               </w:rPr>
             </w:pPr>
-            <w:hyperlink r:id="rId38">
+            <w:hyperlink r:id="rId39">
               <w:r>
                 <w:rPr>
                   <w:color w:val="1155cc"/>
@@ -9692,7 +9891,7 @@
               <w:ind w:left="720" w:hanging="360"/>
               <w:rPr/>
             </w:pPr>
-            <w:hyperlink r:id="rId39">
+            <w:hyperlink r:id="rId40">
               <w:r>
                 <w:rPr>
                   <w:color w:val="1155cc"/>
@@ -9729,7 +9928,7 @@
               <w:ind w:left="720" w:right="0" w:hanging="360"/>
               <w:jc w:val="left"/>
             </w:pPr>
-            <w:hyperlink r:id="rId40">
+            <w:hyperlink r:id="rId41">
               <w:r>
                 <w:rPr>
                   <w:color w:val="1155cc"/>
@@ -9847,7 +10046,7 @@
                 <w:u w:val="single"/>
               </w:rPr>
             </w:pPr>
-            <w:hyperlink r:id="rId41">
+            <w:hyperlink r:id="rId42">
               <w:r>
                 <w:rPr>
                   <w:color w:val="1155cc"/>
@@ -9968,7 +10167,7 @@
               <w:ind w:left="720" w:hanging="360"/>
               <w:rPr/>
             </w:pPr>
-            <w:hyperlink r:id="rId42">
+            <w:hyperlink r:id="rId43">
               <w:r>
                 <w:rPr>
                   <w:color w:val="1155cc"/>
@@ -9994,7 +10193,7 @@
               <w:ind w:left="720" w:hanging="360"/>
               <w:rPr/>
             </w:pPr>
-            <w:hyperlink r:id="rId43">
+            <w:hyperlink r:id="rId44">
               <w:r>
                 <w:rPr>
                   <w:color w:val="1155cc"/>
@@ -10020,7 +10219,7 @@
               <w:ind w:left="720" w:hanging="360"/>
               <w:rPr/>
             </w:pPr>
-            <w:hyperlink r:id="rId44">
+            <w:hyperlink r:id="rId45">
               <w:r>
                 <w:rPr>
                   <w:color w:val="1155cc"/>
@@ -10074,10 +10273,10 @@
       </w:r>
     </w:p>
     <w:sectPr>
-      <w:headerReference r:id="rId45" w:type="default"/>
-      <w:headerReference r:id="rId46" w:type="first"/>
-      <w:footerReference r:id="rId47" w:type="default"/>
-      <w:footerReference r:id="rId48" w:type="first"/>
+      <w:headerReference r:id="rId46" w:type="default"/>
+      <w:headerReference r:id="rId47" w:type="first"/>
+      <w:footerReference r:id="rId48" w:type="default"/>
+      <w:footerReference r:id="rId49" w:type="first"/>
       <w:pgSz w:h="15840" w:w="12240" w:orient="portrait"/>
       <w:pgMar w:bottom="1440" w:top="1440" w:left="1440" w:right="1440" w:header="720" w:footer="720"/>
       <w:pgNumType w:start="0"/>
@@ -10177,12 +10376,12 @@
           <wp:extent cx="5943600" cy="7442200"/>
           <wp:effectExtent b="0" l="0" r="0" t="0"/>
           <wp:wrapNone/>
-          <wp:docPr id="3" name="image1.png"/>
+          <wp:docPr id="3" name="image2.png"/>
           <a:graphic>
             <a:graphicData uri="http://schemas.openxmlformats.org/drawingml/2006/picture">
               <pic:pic>
                 <pic:nvPicPr>
-                  <pic:cNvPr id="0" name="image1.png"/>
+                  <pic:cNvPr id="0" name="image2.png"/>
                   <pic:cNvPicPr preferRelativeResize="0"/>
                 </pic:nvPicPr>
                 <pic:blipFill>
@@ -10240,12 +10439,12 @@
         <wp:inline distB="114300" distT="114300" distL="114300" distR="114300">
           <wp:extent cx="1314450" cy="466725"/>
           <wp:effectExtent b="0" l="0" r="0" t="0"/>
-          <wp:docPr id="1" name="image2.png"/>
+          <wp:docPr id="1" name="image3.png"/>
           <a:graphic>
             <a:graphicData uri="http://schemas.openxmlformats.org/drawingml/2006/picture">
               <pic:pic>
                 <pic:nvPicPr>
-                  <pic:cNvPr id="0" name="image2.png"/>
+                  <pic:cNvPr id="0" name="image3.png"/>
                   <pic:cNvPicPr preferRelativeResize="0"/>
                 </pic:nvPicPr>
                 <pic:blipFill>

</xml_diff>